<commit_message>
EVO-131 Cambios documentación y calidad de SE
- Se hicieron cambios a ejercicios de Espalda y Trapecio
- En el SE, al contestar las preguntas, ahora la pantalla se centra cada que se contesta una.
</commit_message>
<xml_diff>
--- a/Documentos/EJERCICIOS DEFINITIVOS/Espalda Superior_TERMINADO/Espalda Superior.docx
+++ b/Documentos/EJERCICIOS DEFINITIVOS/Espalda Superior_TERMINADO/Espalda Superior.docx
@@ -9196,6 +9196,119 @@
       </w:r>
     </w:p>
     <w:p/>
+    <w:p/>
+    <w:p/>
+    <w:p/>
+    <w:p>
+      <w:pPr>
+        <w:ind w:left="708" w:hanging="708"/>
+      </w:pPr>
+      <w:r>
+        <w:rPr>
+          <w:b/>
+          <w:bCs/>
+        </w:rPr>
+        <w:t xml:space="preserve">Nombre: </w:t>
+      </w:r>
+      <w:r>
+        <w:t>Empuje con toalla</w:t>
+      </w:r>
+    </w:p>
+    <w:p>
+      <w:pPr>
+        <w:rPr>
+          <w:rFonts w:ascii="Ubuntu Mono" w:hAnsi="Ubuntu Mono"/>
+          <w:sz w:val="24"/>
+          <w:szCs w:val="24"/>
+        </w:rPr>
+      </w:pPr>
+      <w:r>
+        <w:rPr>
+          <w:b/>
+          <w:bCs/>
+        </w:rPr>
+        <w:t>Músculo primario</w:t>
+      </w:r>
+      <w:r>
+        <w:t>: Espalda Superior</w:t>
+      </w:r>
+    </w:p>
+    <w:p>
+      <w:r>
+        <w:rPr>
+          <w:b/>
+          <w:bCs/>
+        </w:rPr>
+        <w:t>Músculos que también trabajan</w:t>
+      </w:r>
+      <w:r>
+        <w:t>: Dorsales</w:t>
+      </w:r>
+    </w:p>
+    <w:p>
+      <w:r>
+        <w:rPr>
+          <w:b/>
+          <w:bCs/>
+        </w:rPr>
+        <w:t>Herramientas</w:t>
+      </w:r>
+      <w:r>
+        <w:t xml:space="preserve">: </w:t>
+      </w:r>
+      <w:r>
+        <w:t>Ninguno</w:t>
+      </w:r>
+    </w:p>
+    <w:p>
+      <w:r>
+        <w:rPr>
+          <w:b/>
+          <w:bCs/>
+        </w:rPr>
+        <w:t>Recomendaciones:</w:t>
+      </w:r>
+      <w:r>
+        <w:t xml:space="preserve"> </w:t>
+      </w:r>
+      <w:r>
+        <w:t>Tira de la toalla hacia tu cuerpo, llevando los codos hacia atrás y apretando los omóplatos. Mantén la tensión en la toalla durante todo el movimiento.</w:t>
+      </w:r>
+    </w:p>
+    <w:p>
+      <w:r>
+        <w:rPr>
+          <w:b/>
+          <w:bCs/>
+          <w:noProof/>
+        </w:rPr>
+        <w:t>E</w:t>
+      </w:r>
+      <w:r>
+        <w:rPr>
+          <w:b/>
+          <w:bCs/>
+          <w:noProof/>
+        </w:rPr>
+        <w:t>rrores Frecuentes</w:t>
+      </w:r>
+      <w:r>
+        <w:rPr>
+          <w:b/>
+          <w:bCs/>
+          <w:noProof/>
+        </w:rPr>
+        <w:t xml:space="preserve">: </w:t>
+      </w:r>
+      <w:r>
+        <w:t>Al inclinarse hacia adelante para hacer la fila de toalla, muchas personas tienden a encorvar la espalda, lo que puede aumentar el riesgo de lesiones. Asegúrate de mantener una buena postura durante todo el ejercicio, manteniendo la espalda recta y los hombros hacia atrás.</w:t>
+      </w:r>
+    </w:p>
+    <w:p>
+      <w:r>
+        <w:t>---------------------------------------------------------------------------------------------------------------</w:t>
+      </w:r>
+    </w:p>
     <w:p/>
     <w:sectPr>
       <w:pgSz w:w="10319" w:h="9407" w:orient="landscape"/>

</xml_diff>